<commit_message>
Documentation (Sans Style Guide)
</commit_message>
<xml_diff>
--- a/docs/Documentation.docx
+++ b/docs/Documentation.docx
@@ -919,18 +919,8 @@
                                         <w:sz w:val="36"/>
                                         <w:szCs w:val="36"/>
                                       </w:rPr>
-                                      <w:t xml:space="preserve">Thomas </w:t>
+                                      <w:t>Thomas Grossmann</w:t>
                                     </w:r>
-                                    <w:proofErr w:type="spellStart"/>
-                                    <w:r>
-                                      <w:rPr>
-                                        <w:color w:val="5B9BD5" w:themeColor="accent1"/>
-                                        <w:sz w:val="36"/>
-                                        <w:szCs w:val="36"/>
-                                      </w:rPr>
-                                      <w:t>Grossmann</w:t>
-                                    </w:r>
-                                    <w:proofErr w:type="spellEnd"/>
                                   </w:sdtContent>
                                 </w:sdt>
                               </w:p>
@@ -1611,8 +1601,6 @@
       <w:pPr>
         <w:pStyle w:val="Titre1"/>
       </w:pPr>
-      <w:bookmarkStart w:id="0" w:name="_GoBack"/>
-      <w:bookmarkEnd w:id="0"/>
       <w:r>
         <w:lastRenderedPageBreak/>
         <w:t>Maquettes</w:t>
@@ -1690,7 +1678,7 @@
     <w:p>
       <w:r>
         <w:pict>
-          <v:shape id="_x0000_i1026" type="#_x0000_t75" style="width:452.9pt;height:328.55pt">
+          <v:shape id="_x0000_i1026" type="#_x0000_t75" style="width:453pt;height:328.5pt">
             <v:imagedata r:id="rId10" o:title="Checklist d'arrivée"/>
           </v:shape>
         </w:pict>
@@ -1793,7 +1781,7 @@
           <w:sz w:val="32"/>
         </w:rPr>
         <w:pict>
-          <v:shape id="_x0000_i1027" type="#_x0000_t75" style="width:452.9pt;height:328.55pt">
+          <v:shape id="_x0000_i1027" type="#_x0000_t75" style="width:453pt;height:328.5pt">
             <v:imagedata r:id="rId11" o:title="Ajouter un élève dans la chambre"/>
           </v:shape>
         </w:pict>
@@ -1824,7 +1812,7 @@
           <w:sz w:val="32"/>
         </w:rPr>
         <w:pict>
-          <v:shape id="_x0000_i1028" type="#_x0000_t75" style="width:452.9pt;height:328.55pt">
+          <v:shape id="_x0000_i1028" type="#_x0000_t75" style="width:453pt;height:328.5pt">
             <v:imagedata r:id="rId12" o:title="Retirer un élève de la chambre"/>
           </v:shape>
         </w:pict>
@@ -1855,7 +1843,7 @@
           <w:sz w:val="32"/>
         </w:rPr>
         <w:pict>
-          <v:shape id="_x0000_i1029" type="#_x0000_t75" style="width:452.9pt;height:328.55pt">
+          <v:shape id="_x0000_i1029" type="#_x0000_t75" style="width:453pt;height:328.5pt">
             <v:imagedata r:id="rId13" o:title="Rechercher la chambre d'un élève"/>
           </v:shape>
         </w:pict>
@@ -1878,8 +1866,10 @@
     </w:p>
     <w:p/>
     <w:p>
+      <w:bookmarkStart w:id="0" w:name="_GoBack"/>
+      <w:bookmarkEnd w:id="0"/>
       <w:r>
-        <w:t>--- LIVRÉ PROCHAINEMENT ---</w:t>
+        <w:t>LIVRÉ PROCHAINEMENT</w:t>
       </w:r>
     </w:p>
     <w:sectPr>
@@ -1928,13 +1918,8 @@
       <w:pStyle w:val="Pieddepage"/>
     </w:pPr>
     <w:r>
-      <w:t xml:space="preserve">Thomas </w:t>
+      <w:t>Thomas Grossmann</w:t>
     </w:r>
-    <w:proofErr w:type="spellStart"/>
-    <w:r>
-      <w:t>Grossmann</w:t>
-    </w:r>
-    <w:proofErr w:type="spellEnd"/>
     <w:r>
       <w:ptab w:relativeTo="margin" w:alignment="center" w:leader="none"/>
     </w:r>
@@ -1975,7 +1960,7 @@
         <w:noProof/>
         <w:lang w:val="fr-FR"/>
       </w:rPr>
-      <w:t>1</w:t>
+      <w:t>6</w:t>
     </w:r>
     <w:r>
       <w:rPr>
@@ -2088,7 +2073,7 @@
       <w:rPr>
         <w:noProof/>
       </w:rPr>
-      <w:t>07.10.2019</w:t>
+      <w:t>04.11.2019</w:t>
     </w:r>
     <w:r>
       <w:fldChar w:fldCharType="end"/>
@@ -2928,7 +2913,7 @@
 </file>
 
 <file path=customXml/itemProps2.xml><?xml version="1.0" encoding="utf-8"?>
-<ds:datastoreItem xmlns:ds="http://schemas.openxmlformats.org/officeDocument/2006/customXml" ds:itemID="{F31848C4-9B45-483A-8E42-4469863DC236}">
+<ds:datastoreItem xmlns:ds="http://schemas.openxmlformats.org/officeDocument/2006/customXml" ds:itemID="{CF6AA71E-8523-4833-8429-93DEA02F13AC}">
   <ds:schemaRefs>
     <ds:schemaRef ds:uri="http://schemas.openxmlformats.org/officeDocument/2006/bibliography"/>
   </ds:schemaRefs>

</xml_diff>

<commit_message>
Scénarios + début Style Guide
</commit_message>
<xml_diff>
--- a/docs/Documentation.docx
+++ b/docs/Documentation.docx
@@ -1154,6 +1154,37 @@
           </w:tcPr>
           <w:p>
             <w:r>
+              <w:t>Cliquer sur le bouton « Hébergements »</w:t>
+            </w:r>
+          </w:p>
+        </w:tc>
+        <w:tc>
+          <w:tcPr>
+            <w:tcW w:w="3021" w:type="dxa"/>
+          </w:tcPr>
+          <w:p/>
+        </w:tc>
+        <w:tc>
+          <w:tcPr>
+            <w:tcW w:w="3021" w:type="dxa"/>
+          </w:tcPr>
+          <w:p>
+            <w:r>
+              <w:t>Fait apparaître la page complète</w:t>
+            </w:r>
+          </w:p>
+        </w:tc>
+      </w:tr>
+      <w:tr>
+        <w:trPr>
+          <w:trHeight w:val="567"/>
+        </w:trPr>
+        <w:tc>
+          <w:tcPr>
+            <w:tcW w:w="3020" w:type="dxa"/>
+          </w:tcPr>
+          <w:p>
+            <w:r>
               <w:t>Sélectionner la chambre 1</w:t>
             </w:r>
           </w:p>
@@ -1232,13 +1263,7 @@
           </w:tcPr>
           <w:p>
             <w:r>
-              <w:t xml:space="preserve">Un pop-up s’ouvre </w:t>
-            </w:r>
-            <w:r>
-              <w:t>et a</w:t>
-            </w:r>
-            <w:r>
-              <w:t>ffiche le message « Voulez-vous vraiment retirer cet élève ? »</w:t>
+              <w:t>Un pop-up s’ouvre et affiche le message « Voulez-vous vraiment retirer cet élève ? »</w:t>
             </w:r>
             <w:r>
               <w:t xml:space="preserve"> </w:t>
@@ -1275,19 +1300,13 @@
               <w:t>Le pop-up se ferme</w:t>
             </w:r>
             <w:r>
-              <w:t xml:space="preserve"> et l</w:t>
-            </w:r>
-            <w:r>
-              <w:t>’élève est retiré de la liste de la chambre</w:t>
+              <w:t xml:space="preserve"> et l’élève est retiré de la liste de la chambre</w:t>
             </w:r>
           </w:p>
         </w:tc>
       </w:tr>
     </w:tbl>
-    <w:p>
-      <w:bookmarkStart w:id="0" w:name="_GoBack"/>
-      <w:bookmarkEnd w:id="0"/>
-    </w:p>
+    <w:p/>
     <w:p>
       <w:r>
         <w:t xml:space="preserve">Scénario : Ajouter un élève </w:t>
@@ -1358,6 +1377,37 @@
           </w:tcPr>
           <w:p>
             <w:r>
+              <w:t>Cliquer sur le bouton « Hébergements »</w:t>
+            </w:r>
+          </w:p>
+        </w:tc>
+        <w:tc>
+          <w:tcPr>
+            <w:tcW w:w="3021" w:type="dxa"/>
+          </w:tcPr>
+          <w:p/>
+        </w:tc>
+        <w:tc>
+          <w:tcPr>
+            <w:tcW w:w="3021" w:type="dxa"/>
+          </w:tcPr>
+          <w:p>
+            <w:r>
+              <w:t>Fait apparaître la page complète</w:t>
+            </w:r>
+          </w:p>
+        </w:tc>
+      </w:tr>
+      <w:tr>
+        <w:trPr>
+          <w:trHeight w:val="581"/>
+        </w:trPr>
+        <w:tc>
+          <w:tcPr>
+            <w:tcW w:w="3020" w:type="dxa"/>
+          </w:tcPr>
+          <w:p>
+            <w:r>
               <w:t>Sélectionner la chambre 1</w:t>
             </w:r>
           </w:p>
@@ -1443,10 +1493,7 @@
               <w:t>Un pop-up s’ouvre</w:t>
             </w:r>
             <w:r>
-              <w:t xml:space="preserve"> et a</w:t>
-            </w:r>
-            <w:r>
-              <w:t>ffiche le message « Voulez-vous vraiment ajouter cet élève ? »</w:t>
+              <w:t xml:space="preserve"> et affiche le message « Voulez-vous vraiment ajouter cet élève ? »</w:t>
             </w:r>
           </w:p>
         </w:tc>
@@ -1480,10 +1527,7 @@
               <w:t>Le pop-up se ferme</w:t>
             </w:r>
             <w:r>
-              <w:t xml:space="preserve"> et l</w:t>
-            </w:r>
-            <w:r>
-              <w:t>’élève est ajouté dans la liste de la chambre</w:t>
+              <w:t xml:space="preserve"> et l’élève est ajouté dans la liste de la chambre</w:t>
             </w:r>
           </w:p>
         </w:tc>
@@ -1545,7 +1589,7 @@
                     <pic:cNvPicPr/>
                   </pic:nvPicPr>
                   <pic:blipFill>
-                    <a:blip r:embed="rId8">
+                    <a:blip r:embed="rId9">
                       <a:extLst>
                         <a:ext uri="{28A0092B-C50C-407E-A947-70E740481C1C}">
                           <a14:useLocalDpi xmlns:a14="http://schemas.microsoft.com/office/drawing/2010/main" val="0"/>
@@ -1631,7 +1675,7 @@
             <o:lock v:ext="edit" aspectratio="t"/>
           </v:shapetype>
           <v:shape id="_x0000_i1025" type="#_x0000_t75" style="width:452.9pt;height:328.55pt">
-            <v:imagedata r:id="rId9" o:title="Checklist de départ"/>
+            <v:imagedata r:id="rId10" o:title="Checklist de départ"/>
           </v:shape>
         </w:pict>
       </w:r>
@@ -1667,7 +1711,7 @@
       <w:r>
         <w:pict>
           <v:shape id="_x0000_i1026" type="#_x0000_t75" style="width:452.9pt;height:328.55pt">
-            <v:imagedata r:id="rId10" o:title="Checklist d'arrivée"/>
+            <v:imagedata r:id="rId11" o:title="Checklist d'arrivée"/>
           </v:shape>
         </w:pict>
       </w:r>
@@ -1770,7 +1814,7 @@
         </w:rPr>
         <w:pict>
           <v:shape id="_x0000_i1027" type="#_x0000_t75" style="width:452.9pt;height:328.55pt">
-            <v:imagedata r:id="rId11" o:title="Ajouter un élève dans la chambre"/>
+            <v:imagedata r:id="rId12" o:title="Ajouter un élève dans la chambre"/>
           </v:shape>
         </w:pict>
       </w:r>
@@ -1801,7 +1845,7 @@
         </w:rPr>
         <w:pict>
           <v:shape id="_x0000_i1028" type="#_x0000_t75" style="width:452.9pt;height:328.55pt">
-            <v:imagedata r:id="rId12" o:title="Retirer un élève de la chambre"/>
+            <v:imagedata r:id="rId13" o:title="Retirer un élève de la chambre"/>
           </v:shape>
         </w:pict>
       </w:r>
@@ -1832,7 +1876,7 @@
         </w:rPr>
         <w:pict>
           <v:shape id="_x0000_i1029" type="#_x0000_t75" style="width:452.9pt;height:328.55pt">
-            <v:imagedata r:id="rId13" o:title="Rechercher la chambre d'un élève"/>
+            <v:imagedata r:id="rId14" o:title="Rechercher la chambre d'un élève"/>
           </v:shape>
         </w:pict>
       </w:r>
@@ -1852,15 +1896,299 @@
         <w:t>Style guide</w:t>
       </w:r>
     </w:p>
-    <w:p/>
     <w:p>
       <w:r>
-        <w:t>LIVRÉ PROCHAINEMENT</w:t>
+        <w:rPr>
+          <w:noProof/>
+        </w:rPr>
+        <w:drawing>
+          <wp:anchor distT="0" distB="0" distL="114300" distR="114300" simplePos="0" relativeHeight="251662336" behindDoc="1" locked="0" layoutInCell="1" allowOverlap="1">
+            <wp:simplePos x="0" y="0"/>
+            <wp:positionH relativeFrom="column">
+              <wp:posOffset>2262505</wp:posOffset>
+            </wp:positionH>
+            <wp:positionV relativeFrom="paragraph">
+              <wp:posOffset>244475</wp:posOffset>
+            </wp:positionV>
+            <wp:extent cx="647756" cy="274344"/>
+            <wp:effectExtent l="0" t="0" r="0" b="0"/>
+            <wp:wrapTight wrapText="bothSides">
+              <wp:wrapPolygon edited="0">
+                <wp:start x="0" y="0"/>
+                <wp:lineTo x="0" y="19500"/>
+                <wp:lineTo x="20965" y="19500"/>
+                <wp:lineTo x="20965" y="0"/>
+                <wp:lineTo x="0" y="0"/>
+              </wp:wrapPolygon>
+            </wp:wrapTight>
+            <wp:docPr id="2" name="Image 2"/>
+            <wp:cNvGraphicFramePr>
+              <a:graphicFrameLocks xmlns:a="http://schemas.openxmlformats.org/drawingml/2006/main" noChangeAspect="1"/>
+            </wp:cNvGraphicFramePr>
+            <a:graphic xmlns:a="http://schemas.openxmlformats.org/drawingml/2006/main">
+              <a:graphicData uri="http://schemas.openxmlformats.org/drawingml/2006/picture">
+                <pic:pic xmlns:pic="http://schemas.openxmlformats.org/drawingml/2006/picture">
+                  <pic:nvPicPr>
+                    <pic:cNvPr id="2" name="Bouton.PNG"/>
+                    <pic:cNvPicPr/>
+                  </pic:nvPicPr>
+                  <pic:blipFill>
+                    <a:blip r:embed="rId15">
+                      <a:extLst>
+                        <a:ext uri="{28A0092B-C50C-407E-A947-70E740481C1C}">
+                          <a14:useLocalDpi xmlns:a14="http://schemas.microsoft.com/office/drawing/2010/main" val="0"/>
+                        </a:ext>
+                      </a:extLst>
+                    </a:blip>
+                    <a:stretch>
+                      <a:fillRect/>
+                    </a:stretch>
+                  </pic:blipFill>
+                  <pic:spPr>
+                    <a:xfrm>
+                      <a:off x="0" y="0"/>
+                      <a:ext cx="647756" cy="274344"/>
+                    </a:xfrm>
+                    <a:prstGeom prst="rect">
+                      <a:avLst/>
+                    </a:prstGeom>
+                  </pic:spPr>
+                </pic:pic>
+              </a:graphicData>
+            </a:graphic>
+          </wp:anchor>
+        </w:drawing>
       </w:r>
     </w:p>
+    <w:p>
+      <w:r>
+        <w:t xml:space="preserve">Boutons : Boutons Bootstrap </w:t>
+      </w:r>
+      <w:proofErr w:type="spellStart"/>
+      <w:r>
+        <w:t>Primary</w:t>
+      </w:r>
+      <w:proofErr w:type="spellEnd"/>
+      <w:r>
+        <w:t xml:space="preserve"> </w:t>
+      </w:r>
+    </w:p>
+    <w:p>
+      <w:r>
+        <w:rPr>
+          <w:noProof/>
+        </w:rPr>
+        <w:drawing>
+          <wp:anchor distT="0" distB="0" distL="114300" distR="114300" simplePos="0" relativeHeight="251664384" behindDoc="1" locked="0" layoutInCell="1" allowOverlap="1">
+            <wp:simplePos x="0" y="0"/>
+            <wp:positionH relativeFrom="column">
+              <wp:posOffset>2465705</wp:posOffset>
+            </wp:positionH>
+            <wp:positionV relativeFrom="paragraph">
+              <wp:posOffset>4445</wp:posOffset>
+            </wp:positionV>
+            <wp:extent cx="222250" cy="222250"/>
+            <wp:effectExtent l="0" t="0" r="6350" b="6350"/>
+            <wp:wrapTight wrapText="bothSides">
+              <wp:wrapPolygon edited="0">
+                <wp:start x="0" y="0"/>
+                <wp:lineTo x="0" y="20366"/>
+                <wp:lineTo x="16663" y="20366"/>
+                <wp:lineTo x="20366" y="9257"/>
+                <wp:lineTo x="20366" y="0"/>
+                <wp:lineTo x="0" y="0"/>
+              </wp:wrapPolygon>
+            </wp:wrapTight>
+            <wp:docPr id="5" name="Image 5"/>
+            <wp:cNvGraphicFramePr>
+              <a:graphicFrameLocks xmlns:a="http://schemas.openxmlformats.org/drawingml/2006/main" noChangeAspect="1"/>
+            </wp:cNvGraphicFramePr>
+            <a:graphic xmlns:a="http://schemas.openxmlformats.org/drawingml/2006/main">
+              <a:graphicData uri="http://schemas.openxmlformats.org/drawingml/2006/picture">
+                <pic:pic xmlns:pic="http://schemas.openxmlformats.org/drawingml/2006/picture">
+                  <pic:nvPicPr>
+                    <pic:cNvPr id="5" name="twitter.png"/>
+                    <pic:cNvPicPr/>
+                  </pic:nvPicPr>
+                  <pic:blipFill>
+                    <a:blip r:embed="rId16" cstate="print">
+                      <a:extLst>
+                        <a:ext uri="{28A0092B-C50C-407E-A947-70E740481C1C}">
+                          <a14:useLocalDpi xmlns:a14="http://schemas.microsoft.com/office/drawing/2010/main" val="0"/>
+                        </a:ext>
+                      </a:extLst>
+                    </a:blip>
+                    <a:stretch>
+                      <a:fillRect/>
+                    </a:stretch>
+                  </pic:blipFill>
+                  <pic:spPr>
+                    <a:xfrm>
+                      <a:off x="0" y="0"/>
+                      <a:ext cx="222250" cy="222250"/>
+                    </a:xfrm>
+                    <a:prstGeom prst="rect">
+                      <a:avLst/>
+                    </a:prstGeom>
+                  </pic:spPr>
+                </pic:pic>
+              </a:graphicData>
+            </a:graphic>
+            <wp14:sizeRelH relativeFrom="page">
+              <wp14:pctWidth>0</wp14:pctWidth>
+            </wp14:sizeRelH>
+            <wp14:sizeRelV relativeFrom="page">
+              <wp14:pctHeight>0</wp14:pctHeight>
+            </wp14:sizeRelV>
+          </wp:anchor>
+        </w:drawing>
+      </w:r>
+      <w:r>
+        <w:rPr>
+          <w:noProof/>
+        </w:rPr>
+        <w:drawing>
+          <wp:anchor distT="0" distB="0" distL="114300" distR="114300" simplePos="0" relativeHeight="251665408" behindDoc="1" locked="0" layoutInCell="1" allowOverlap="1">
+            <wp:simplePos x="0" y="0"/>
+            <wp:positionH relativeFrom="margin">
+              <wp:posOffset>2732405</wp:posOffset>
+            </wp:positionH>
+            <wp:positionV relativeFrom="paragraph">
+              <wp:posOffset>4445</wp:posOffset>
+            </wp:positionV>
+            <wp:extent cx="215900" cy="215900"/>
+            <wp:effectExtent l="0" t="0" r="0" b="0"/>
+            <wp:wrapTight wrapText="bothSides">
+              <wp:wrapPolygon edited="0">
+                <wp:start x="0" y="0"/>
+                <wp:lineTo x="0" y="19059"/>
+                <wp:lineTo x="19059" y="19059"/>
+                <wp:lineTo x="19059" y="0"/>
+                <wp:lineTo x="0" y="0"/>
+              </wp:wrapPolygon>
+            </wp:wrapTight>
+            <wp:docPr id="6" name="Image 6"/>
+            <wp:cNvGraphicFramePr>
+              <a:graphicFrameLocks xmlns:a="http://schemas.openxmlformats.org/drawingml/2006/main" noChangeAspect="1"/>
+            </wp:cNvGraphicFramePr>
+            <a:graphic xmlns:a="http://schemas.openxmlformats.org/drawingml/2006/main">
+              <a:graphicData uri="http://schemas.openxmlformats.org/drawingml/2006/picture">
+                <pic:pic xmlns:pic="http://schemas.openxmlformats.org/drawingml/2006/picture">
+                  <pic:nvPicPr>
+                    <pic:cNvPr id="6" name="googlemaps.png"/>
+                    <pic:cNvPicPr/>
+                  </pic:nvPicPr>
+                  <pic:blipFill>
+                    <a:blip r:embed="rId17" cstate="print">
+                      <a:extLst>
+                        <a:ext uri="{28A0092B-C50C-407E-A947-70E740481C1C}">
+                          <a14:useLocalDpi xmlns:a14="http://schemas.microsoft.com/office/drawing/2010/main" val="0"/>
+                        </a:ext>
+                      </a:extLst>
+                    </a:blip>
+                    <a:stretch>
+                      <a:fillRect/>
+                    </a:stretch>
+                  </pic:blipFill>
+                  <pic:spPr>
+                    <a:xfrm>
+                      <a:off x="0" y="0"/>
+                      <a:ext cx="215900" cy="215900"/>
+                    </a:xfrm>
+                    <a:prstGeom prst="rect">
+                      <a:avLst/>
+                    </a:prstGeom>
+                  </pic:spPr>
+                </pic:pic>
+              </a:graphicData>
+            </a:graphic>
+            <wp14:sizeRelH relativeFrom="margin">
+              <wp14:pctWidth>0</wp14:pctWidth>
+            </wp14:sizeRelH>
+            <wp14:sizeRelV relativeFrom="margin">
+              <wp14:pctHeight>0</wp14:pctHeight>
+            </wp14:sizeRelV>
+          </wp:anchor>
+        </w:drawing>
+      </w:r>
+      <w:r>
+        <w:rPr>
+          <w:noProof/>
+        </w:rPr>
+        <w:drawing>
+          <wp:anchor distT="0" distB="0" distL="114300" distR="114300" simplePos="0" relativeHeight="251663360" behindDoc="1" locked="0" layoutInCell="1" allowOverlap="1">
+            <wp:simplePos x="0" y="0"/>
+            <wp:positionH relativeFrom="column">
+              <wp:posOffset>2179955</wp:posOffset>
+            </wp:positionH>
+            <wp:positionV relativeFrom="paragraph">
+              <wp:posOffset>4445</wp:posOffset>
+            </wp:positionV>
+            <wp:extent cx="215900" cy="215900"/>
+            <wp:effectExtent l="0" t="0" r="0" b="0"/>
+            <wp:wrapTight wrapText="bothSides">
+              <wp:wrapPolygon edited="0">
+                <wp:start x="0" y="0"/>
+                <wp:lineTo x="0" y="19059"/>
+                <wp:lineTo x="19059" y="19059"/>
+                <wp:lineTo x="19059" y="0"/>
+                <wp:lineTo x="0" y="0"/>
+              </wp:wrapPolygon>
+            </wp:wrapTight>
+            <wp:docPr id="3" name="Image 3"/>
+            <wp:cNvGraphicFramePr>
+              <a:graphicFrameLocks xmlns:a="http://schemas.openxmlformats.org/drawingml/2006/main" noChangeAspect="1"/>
+            </wp:cNvGraphicFramePr>
+            <a:graphic xmlns:a="http://schemas.openxmlformats.org/drawingml/2006/main">
+              <a:graphicData uri="http://schemas.openxmlformats.org/drawingml/2006/picture">
+                <pic:pic xmlns:pic="http://schemas.openxmlformats.org/drawingml/2006/picture">
+                  <pic:nvPicPr>
+                    <pic:cNvPr id="3" name="facebook.png"/>
+                    <pic:cNvPicPr/>
+                  </pic:nvPicPr>
+                  <pic:blipFill>
+                    <a:blip r:embed="rId18" cstate="print">
+                      <a:extLst>
+                        <a:ext uri="{28A0092B-C50C-407E-A947-70E740481C1C}">
+                          <a14:useLocalDpi xmlns:a14="http://schemas.microsoft.com/office/drawing/2010/main" val="0"/>
+                        </a:ext>
+                      </a:extLst>
+                    </a:blip>
+                    <a:stretch>
+                      <a:fillRect/>
+                    </a:stretch>
+                  </pic:blipFill>
+                  <pic:spPr>
+                    <a:xfrm>
+                      <a:off x="0" y="0"/>
+                      <a:ext cx="215900" cy="215900"/>
+                    </a:xfrm>
+                    <a:prstGeom prst="rect">
+                      <a:avLst/>
+                    </a:prstGeom>
+                  </pic:spPr>
+                </pic:pic>
+              </a:graphicData>
+            </a:graphic>
+          </wp:anchor>
+        </w:drawing>
+      </w:r>
+      <w:r>
+        <w:t xml:space="preserve">Icônes : Facebook, Twitter, monde </w:t>
+      </w:r>
+    </w:p>
+    <w:p>
+      <w:bookmarkStart w:id="0" w:name="_GoBack"/>
+      <w:bookmarkEnd w:id="0"/>
+    </w:p>
+    <w:p>
+      <w:r>
+        <w:t>---INCOMPLET---</w:t>
+      </w:r>
+    </w:p>
     <w:sectPr>
-      <w:headerReference w:type="default" r:id="rId14"/>
-      <w:footerReference w:type="default" r:id="rId15"/>
+      <w:headerReference w:type="default" r:id="rId19"/>
+      <w:footerReference w:type="default" r:id="rId20"/>
       <w:pgSz w:w="11906" w:h="16838"/>
       <w:pgMar w:top="1417" w:right="1417" w:bottom="1417" w:left="1417" w:header="708" w:footer="708" w:gutter="0"/>
       <w:pgNumType w:start="0"/>
@@ -2068,6 +2396,126 @@
 </w:hdr>
 </file>
 
+<file path=word/numbering.xml><?xml version="1.0" encoding="utf-8"?>
+<w:numbering xmlns:wpc="http://schemas.microsoft.com/office/word/2010/wordprocessingCanvas" xmlns:cx="http://schemas.microsoft.com/office/drawing/2014/chartex" xmlns:cx1="http://schemas.microsoft.com/office/drawing/2015/9/8/chartex" xmlns:cx2="http://schemas.microsoft.com/office/drawing/2015/10/21/chartex" xmlns:cx3="http://schemas.microsoft.com/office/drawing/2016/5/9/chartex" xmlns:cx4="http://schemas.microsoft.com/office/drawing/2016/5/10/chartex" xmlns:cx5="http://schemas.microsoft.com/office/drawing/2016/5/11/chartex" xmlns:cx6="http://schemas.microsoft.com/office/drawing/2016/5/12/chartex" xmlns:cx7="http://schemas.microsoft.com/office/drawing/2016/5/13/chartex" xmlns:cx8="http://schemas.microsoft.com/office/drawing/2016/5/14/chartex" xmlns:mc="http://schemas.openxmlformats.org/markup-compatibility/2006" xmlns:aink="http://schemas.microsoft.com/office/drawing/2016/ink" xmlns:am3d="http://schemas.microsoft.com/office/drawing/2017/model3d" xmlns:o="urn:schemas-microsoft-com:office:office" xmlns:r="http://schemas.openxmlformats.org/officeDocument/2006/relationships" xmlns:m="http://schemas.openxmlformats.org/officeDocument/2006/math" xmlns:v="urn:schemas-microsoft-com:vml" xmlns:wp14="http://schemas.microsoft.com/office/word/2010/wordprocessingDrawing" xmlns:wp="http://schemas.openxmlformats.org/drawingml/2006/wordprocessingDrawing" xmlns:w10="urn:schemas-microsoft-com:office:word" xmlns:w="http://schemas.openxmlformats.org/wordprocessingml/2006/main" xmlns:w14="http://schemas.microsoft.com/office/word/2010/wordml" xmlns:w15="http://schemas.microsoft.com/office/word/2012/wordml" xmlns:w16cid="http://schemas.microsoft.com/office/word/2016/wordml/cid" xmlns:w16se="http://schemas.microsoft.com/office/word/2015/wordml/symex" xmlns:wpg="http://schemas.microsoft.com/office/word/2010/wordprocessingGroup" xmlns:wpi="http://schemas.microsoft.com/office/word/2010/wordprocessingInk" xmlns:wne="http://schemas.microsoft.com/office/word/2006/wordml" xmlns:wps="http://schemas.microsoft.com/office/word/2010/wordprocessingShape" mc:Ignorable="w14 w15 w16se w16cid wp14">
+  <w:abstractNum w:abstractNumId="0" w15:restartNumberingAfterBreak="0">
+    <w:nsid w:val="36255D71"/>
+    <w:multiLevelType w:val="hybridMultilevel"/>
+    <w:tmpl w:val="2418F1E4"/>
+    <w:lvl w:ilvl="0" w:tplc="E4042BEA">
+      <w:numFmt w:val="bullet"/>
+      <w:lvlText w:val="-"/>
+      <w:lvlJc w:val="left"/>
+      <w:pPr>
+        <w:ind w:left="720" w:hanging="360"/>
+      </w:pPr>
+      <w:rPr>
+        <w:rFonts w:ascii="Calibri" w:eastAsiaTheme="minorHAnsi" w:hAnsi="Calibri" w:cs="Calibri" w:hint="default"/>
+      </w:rPr>
+    </w:lvl>
+    <w:lvl w:ilvl="1" w:tplc="100C0003" w:tentative="1">
+      <w:start w:val="1"/>
+      <w:numFmt w:val="bullet"/>
+      <w:lvlText w:val="o"/>
+      <w:lvlJc w:val="left"/>
+      <w:pPr>
+        <w:ind w:left="1440" w:hanging="360"/>
+      </w:pPr>
+      <w:rPr>
+        <w:rFonts w:ascii="Courier New" w:hAnsi="Courier New" w:cs="Courier New" w:hint="default"/>
+      </w:rPr>
+    </w:lvl>
+    <w:lvl w:ilvl="2" w:tplc="100C0005" w:tentative="1">
+      <w:start w:val="1"/>
+      <w:numFmt w:val="bullet"/>
+      <w:lvlText w:val=""/>
+      <w:lvlJc w:val="left"/>
+      <w:pPr>
+        <w:ind w:left="2160" w:hanging="360"/>
+      </w:pPr>
+      <w:rPr>
+        <w:rFonts w:ascii="Wingdings" w:hAnsi="Wingdings" w:hint="default"/>
+      </w:rPr>
+    </w:lvl>
+    <w:lvl w:ilvl="3" w:tplc="100C0001" w:tentative="1">
+      <w:start w:val="1"/>
+      <w:numFmt w:val="bullet"/>
+      <w:lvlText w:val=""/>
+      <w:lvlJc w:val="left"/>
+      <w:pPr>
+        <w:ind w:left="2880" w:hanging="360"/>
+      </w:pPr>
+      <w:rPr>
+        <w:rFonts w:ascii="Symbol" w:hAnsi="Symbol" w:hint="default"/>
+      </w:rPr>
+    </w:lvl>
+    <w:lvl w:ilvl="4" w:tplc="100C0003" w:tentative="1">
+      <w:start w:val="1"/>
+      <w:numFmt w:val="bullet"/>
+      <w:lvlText w:val="o"/>
+      <w:lvlJc w:val="left"/>
+      <w:pPr>
+        <w:ind w:left="3600" w:hanging="360"/>
+      </w:pPr>
+      <w:rPr>
+        <w:rFonts w:ascii="Courier New" w:hAnsi="Courier New" w:cs="Courier New" w:hint="default"/>
+      </w:rPr>
+    </w:lvl>
+    <w:lvl w:ilvl="5" w:tplc="100C0005" w:tentative="1">
+      <w:start w:val="1"/>
+      <w:numFmt w:val="bullet"/>
+      <w:lvlText w:val=""/>
+      <w:lvlJc w:val="left"/>
+      <w:pPr>
+        <w:ind w:left="4320" w:hanging="360"/>
+      </w:pPr>
+      <w:rPr>
+        <w:rFonts w:ascii="Wingdings" w:hAnsi="Wingdings" w:hint="default"/>
+      </w:rPr>
+    </w:lvl>
+    <w:lvl w:ilvl="6" w:tplc="100C0001" w:tentative="1">
+      <w:start w:val="1"/>
+      <w:numFmt w:val="bullet"/>
+      <w:lvlText w:val=""/>
+      <w:lvlJc w:val="left"/>
+      <w:pPr>
+        <w:ind w:left="5040" w:hanging="360"/>
+      </w:pPr>
+      <w:rPr>
+        <w:rFonts w:ascii="Symbol" w:hAnsi="Symbol" w:hint="default"/>
+      </w:rPr>
+    </w:lvl>
+    <w:lvl w:ilvl="7" w:tplc="100C0003" w:tentative="1">
+      <w:start w:val="1"/>
+      <w:numFmt w:val="bullet"/>
+      <w:lvlText w:val="o"/>
+      <w:lvlJc w:val="left"/>
+      <w:pPr>
+        <w:ind w:left="5760" w:hanging="360"/>
+      </w:pPr>
+      <w:rPr>
+        <w:rFonts w:ascii="Courier New" w:hAnsi="Courier New" w:cs="Courier New" w:hint="default"/>
+      </w:rPr>
+    </w:lvl>
+    <w:lvl w:ilvl="8" w:tplc="100C0005" w:tentative="1">
+      <w:start w:val="1"/>
+      <w:numFmt w:val="bullet"/>
+      <w:lvlText w:val=""/>
+      <w:lvlJc w:val="left"/>
+      <w:pPr>
+        <w:ind w:left="6480" w:hanging="360"/>
+      </w:pPr>
+      <w:rPr>
+        <w:rFonts w:ascii="Wingdings" w:hAnsi="Wingdings" w:hint="default"/>
+      </w:rPr>
+    </w:lvl>
+  </w:abstractNum>
+  <w:num w:numId="1">
+    <w:abstractNumId w:val="0"/>
+  </w:num>
+</w:numbering>
+</file>
+
 <file path=word/styles.xml><?xml version="1.0" encoding="utf-8"?>
 <w:styles xmlns:mc="http://schemas.openxmlformats.org/markup-compatibility/2006" xmlns:r="http://schemas.openxmlformats.org/officeDocument/2006/relationships" xmlns:w="http://schemas.openxmlformats.org/wordprocessingml/2006/main" xmlns:w14="http://schemas.microsoft.com/office/word/2010/wordml" xmlns:w15="http://schemas.microsoft.com/office/word/2012/wordml" xmlns:w16cid="http://schemas.microsoft.com/office/word/2016/wordml/cid" xmlns:w16se="http://schemas.microsoft.com/office/word/2015/wordml/symex" mc:Ignorable="w14 w15 w16se w16cid">
   <w:docDefaults>
@@ -2191,6 +2639,7 @@
     <w:lsdException w:name="HTML Sample" w:semiHidden="1" w:unhideWhenUsed="1"/>
     <w:lsdException w:name="HTML Typewriter" w:semiHidden="1" w:unhideWhenUsed="1"/>
     <w:lsdException w:name="HTML Variable" w:semiHidden="1" w:unhideWhenUsed="1"/>
+    <w:lsdException w:name="Normal Table" w:semiHidden="1" w:unhideWhenUsed="1"/>
     <w:lsdException w:name="annotation subject" w:semiHidden="1" w:unhideWhenUsed="1"/>
     <w:lsdException w:name="No List" w:semiHidden="1" w:unhideWhenUsed="1"/>
     <w:lsdException w:name="Outline List 1" w:semiHidden="1" w:unhideWhenUsed="1"/>
@@ -2234,8 +2683,10 @@
     <w:lsdException w:name="Table Elegant" w:semiHidden="1" w:unhideWhenUsed="1"/>
     <w:lsdException w:name="Table Professional" w:semiHidden="1" w:unhideWhenUsed="1"/>
     <w:lsdException w:name="Table Subtle 1" w:semiHidden="1" w:unhideWhenUsed="1"/>
+    <w:lsdException w:name="Table Subtle 2" w:semiHidden="1" w:unhideWhenUsed="1"/>
     <w:lsdException w:name="Table Web 1" w:semiHidden="1" w:unhideWhenUsed="1"/>
     <w:lsdException w:name="Table Web 2" w:semiHidden="1" w:unhideWhenUsed="1"/>
+    <w:lsdException w:name="Table Web 3" w:semiHidden="1" w:unhideWhenUsed="1"/>
     <w:lsdException w:name="Balloon Text" w:semiHidden="1" w:unhideWhenUsed="1"/>
     <w:lsdException w:name="Table Grid" w:uiPriority="39"/>
     <w:lsdException w:name="Table Theme" w:semiHidden="1" w:unhideWhenUsed="1"/>
@@ -2487,6 +2938,7 @@
   <w:style w:type="character" w:default="1" w:styleId="Policepardfaut">
     <w:name w:val="Default Paragraph Font"/>
     <w:uiPriority w:val="1"/>
+    <w:semiHidden/>
     <w:unhideWhenUsed/>
   </w:style>
   <w:style w:type="table" w:default="1" w:styleId="TableauNormal">
@@ -2640,6 +3092,17 @@
       <w:sz w:val="18"/>
       <w:szCs w:val="18"/>
     </w:rPr>
+  </w:style>
+  <w:style w:type="paragraph" w:styleId="Paragraphedeliste">
+    <w:name w:val="List Paragraph"/>
+    <w:basedOn w:val="Normal"/>
+    <w:uiPriority w:val="34"/>
+    <w:qFormat/>
+    <w:rsid w:val="00852CD2"/>
+    <w:pPr>
+      <w:ind w:left="720"/>
+      <w:contextualSpacing/>
+    </w:pPr>
   </w:style>
 </w:styles>
 </file>
@@ -2929,7 +3392,7 @@
 </file>
 
 <file path=customXml/itemProps2.xml><?xml version="1.0" encoding="utf-8"?>
-<ds:datastoreItem xmlns:ds="http://schemas.openxmlformats.org/officeDocument/2006/customXml" ds:itemID="{5D405E6C-79C1-4635-B8A5-F584B4E321B0}">
+<ds:datastoreItem xmlns:ds="http://schemas.openxmlformats.org/officeDocument/2006/customXml" ds:itemID="{88D0FC68-4EEC-486D-9C13-2F6E78D3F625}">
   <ds:schemaRefs>
     <ds:schemaRef ds:uri="http://schemas.openxmlformats.org/officeDocument/2006/bibliography"/>
   </ds:schemaRefs>

</xml_diff>